<commit_message>
Updates for the night
</commit_message>
<xml_diff>
--- a/Michael/Construction Phases.docx
+++ b/Michael/Construction Phases.docx
@@ -69,8 +69,13 @@
           <w:numId w:val="1"/>
         </w:numPr>
       </w:pPr>
-      <w:r>
-        <w:t>userInteraction package:</w:t>
+      <w:proofErr w:type="gramStart"/>
+      <w:r>
+        <w:t>userInteraction</w:t>
+      </w:r>
+      <w:proofErr w:type="gramEnd"/>
+      <w:r>
+        <w:t xml:space="preserve"> package:</w:t>
       </w:r>
     </w:p>
     <w:p>
@@ -117,8 +122,13 @@
           <w:numId w:val="1"/>
         </w:numPr>
       </w:pPr>
-      <w:r>
-        <w:t>role package:</w:t>
+      <w:proofErr w:type="gramStart"/>
+      <w:r>
+        <w:t>role</w:t>
+      </w:r>
+      <w:proofErr w:type="gramEnd"/>
+      <w:r>
+        <w:t xml:space="preserve"> package:</w:t>
       </w:r>
     </w:p>
     <w:p>
@@ -225,9 +235,11 @@
           <w:numId w:val="1"/>
         </w:numPr>
       </w:pPr>
+      <w:proofErr w:type="gramStart"/>
       <w:r>
         <w:t>userAccount.csv</w:t>
       </w:r>
+      <w:proofErr w:type="gramEnd"/>
     </w:p>
     <w:p>
       <w:pPr>
@@ -345,8 +357,13 @@
           <w:numId w:val="2"/>
         </w:numPr>
       </w:pPr>
-      <w:r>
-        <w:t>role package:</w:t>
+      <w:proofErr w:type="gramStart"/>
+      <w:r>
+        <w:t>role</w:t>
+      </w:r>
+      <w:proofErr w:type="gramEnd"/>
+      <w:r>
+        <w:t xml:space="preserve"> package:</w:t>
       </w:r>
     </w:p>
     <w:p>
@@ -429,8 +446,13 @@
           <w:numId w:val="2"/>
         </w:numPr>
       </w:pPr>
-      <w:r>
-        <w:t>helpers package:</w:t>
+      <w:proofErr w:type="gramStart"/>
+      <w:r>
+        <w:t>helpers</w:t>
+      </w:r>
+      <w:proofErr w:type="gramEnd"/>
+      <w:r>
+        <w:t xml:space="preserve"> package:</w:t>
       </w:r>
     </w:p>
     <w:p>
@@ -449,25 +471,237 @@
       <w:pPr>
         <w:pStyle w:val="ListParagraph"/>
         <w:numPr>
+          <w:ilvl w:val="2"/>
+          <w:numId w:val="2"/>
+        </w:numPr>
+      </w:pPr>
+      <w:r>
+        <w:lastRenderedPageBreak/>
+        <w:t>Booking.java</w:t>
+      </w:r>
+    </w:p>
+    <w:p>
+      <w:pPr>
+        <w:pStyle w:val="ListParagraph"/>
+        <w:numPr>
+          <w:ilvl w:val="2"/>
+          <w:numId w:val="2"/>
+        </w:numPr>
+      </w:pPr>
+      <w:r>
+        <w:t>Flight.java</w:t>
+      </w:r>
+    </w:p>
+    <w:p>
+      <w:pPr>
+        <w:pStyle w:val="ListParagraph"/>
+        <w:numPr>
+          <w:ilvl w:val="2"/>
+          <w:numId w:val="2"/>
+        </w:numPr>
+      </w:pPr>
+      <w:r>
+        <w:t>Person.java</w:t>
+      </w:r>
+    </w:p>
+    <w:p>
+      <w:pPr>
+        <w:pStyle w:val="ListParagraph"/>
+        <w:numPr>
           <w:ilvl w:val="1"/>
           <w:numId w:val="2"/>
         </w:numPr>
       </w:pPr>
-      <w:r>
-        <w:lastRenderedPageBreak/>
-        <w:t>entities package:</w:t>
-      </w:r>
-    </w:p>
-    <w:p>
-      <w:pPr>
-        <w:pStyle w:val="ListParagraph"/>
-        <w:numPr>
-          <w:ilvl w:val="2"/>
-          <w:numId w:val="2"/>
-        </w:numPr>
-      </w:pPr>
-      <w:r>
-        <w:t>WatchAndNoFlyList.java</w:t>
+      <w:proofErr w:type="gramStart"/>
+      <w:r>
+        <w:t>booking</w:t>
+      </w:r>
+      <w:proofErr w:type="gramEnd"/>
+      <w:r>
+        <w:t xml:space="preserve"> package:</w:t>
+      </w:r>
+    </w:p>
+    <w:p>
+      <w:pPr>
+        <w:pStyle w:val="ListParagraph"/>
+        <w:numPr>
+          <w:ilvl w:val="2"/>
+          <w:numId w:val="2"/>
+        </w:numPr>
+      </w:pPr>
+      <w:r>
+        <w:t>AirportController.java</w:t>
+      </w:r>
+    </w:p>
+    <w:p>
+      <w:pPr>
+        <w:pStyle w:val="ListParagraph"/>
+        <w:numPr>
+          <w:ilvl w:val="2"/>
+          <w:numId w:val="2"/>
+        </w:numPr>
+      </w:pPr>
+      <w:r>
+        <w:t>AirportEntity.java</w:t>
+      </w:r>
+    </w:p>
+    <w:p>
+      <w:pPr>
+        <w:pStyle w:val="ListParagraph"/>
+        <w:numPr>
+          <w:ilvl w:val="2"/>
+          <w:numId w:val="2"/>
+        </w:numPr>
+      </w:pPr>
+      <w:r>
+        <w:t>BookingController.java</w:t>
+      </w:r>
+    </w:p>
+    <w:p>
+      <w:pPr>
+        <w:pStyle w:val="ListParagraph"/>
+        <w:numPr>
+          <w:ilvl w:val="2"/>
+          <w:numId w:val="2"/>
+        </w:numPr>
+      </w:pPr>
+      <w:r>
+        <w:t>Customer Controller.java</w:t>
+      </w:r>
+    </w:p>
+    <w:p>
+      <w:pPr>
+        <w:pStyle w:val="ListParagraph"/>
+        <w:numPr>
+          <w:ilvl w:val="2"/>
+          <w:numId w:val="2"/>
+        </w:numPr>
+      </w:pPr>
+      <w:r>
+        <w:t>FlightController</w:t>
+      </w:r>
+      <w:r>
+        <w:t>.java</w:t>
+      </w:r>
+    </w:p>
+    <w:p>
+      <w:pPr>
+        <w:pStyle w:val="ListParagraph"/>
+        <w:numPr>
+          <w:ilvl w:val="2"/>
+          <w:numId w:val="2"/>
+        </w:numPr>
+      </w:pPr>
+      <w:r>
+        <w:t>FlightEntity</w:t>
+      </w:r>
+      <w:r>
+        <w:t>.java</w:t>
+      </w:r>
+    </w:p>
+    <w:p>
+      <w:pPr>
+        <w:pStyle w:val="ListParagraph"/>
+        <w:numPr>
+          <w:ilvl w:val="2"/>
+          <w:numId w:val="2"/>
+        </w:numPr>
+      </w:pPr>
+      <w:r>
+        <w:t>PersonController</w:t>
+      </w:r>
+      <w:r>
+        <w:t>.java</w:t>
+      </w:r>
+    </w:p>
+    <w:p>
+      <w:pPr>
+        <w:pStyle w:val="ListParagraph"/>
+        <w:numPr>
+          <w:ilvl w:val="2"/>
+          <w:numId w:val="2"/>
+        </w:numPr>
+      </w:pPr>
+      <w:r>
+        <w:t>PersonEntity</w:t>
+      </w:r>
+      <w:r>
+        <w:t>.java</w:t>
+      </w:r>
+    </w:p>
+    <w:p>
+      <w:pPr>
+        <w:pStyle w:val="ListParagraph"/>
+        <w:numPr>
+          <w:ilvl w:val="2"/>
+          <w:numId w:val="2"/>
+        </w:numPr>
+      </w:pPr>
+      <w:r>
+        <w:t>PlaneController</w:t>
+      </w:r>
+      <w:r>
+        <w:t>.java</w:t>
+      </w:r>
+    </w:p>
+    <w:p>
+      <w:pPr>
+        <w:pStyle w:val="ListParagraph"/>
+        <w:numPr>
+          <w:ilvl w:val="2"/>
+          <w:numId w:val="2"/>
+        </w:numPr>
+      </w:pPr>
+      <w:r>
+        <w:t>RouteController</w:t>
+      </w:r>
+      <w:r>
+        <w:t>.java</w:t>
+      </w:r>
+    </w:p>
+    <w:p>
+      <w:pPr>
+        <w:pStyle w:val="ListParagraph"/>
+        <w:numPr>
+          <w:ilvl w:val="2"/>
+          <w:numId w:val="2"/>
+        </w:numPr>
+      </w:pPr>
+      <w:r>
+        <w:t>RouteEntity</w:t>
+      </w:r>
+      <w:r>
+        <w:t>.java</w:t>
+      </w:r>
+    </w:p>
+    <w:p>
+      <w:pPr>
+        <w:pStyle w:val="ListParagraph"/>
+        <w:numPr>
+          <w:ilvl w:val="2"/>
+          <w:numId w:val="2"/>
+        </w:numPr>
+      </w:pPr>
+      <w:r>
+        <w:t>SeatController</w:t>
+      </w:r>
+      <w:r>
+        <w:t>.java</w:t>
+      </w:r>
+    </w:p>
+    <w:p>
+      <w:pPr>
+        <w:pStyle w:val="ListParagraph"/>
+        <w:numPr>
+          <w:ilvl w:val="2"/>
+          <w:numId w:val="2"/>
+        </w:numPr>
+      </w:pPr>
+      <w:r>
+        <w:t>ServiceController</w:t>
+      </w:r>
+      <w:r>
+        <w:t>.java</w:t>
       </w:r>
     </w:p>
     <w:p>
@@ -490,11 +724,224 @@
           <w:numId w:val="2"/>
         </w:numPr>
       </w:pPr>
+      <w:proofErr w:type="gramStart"/>
       <w:r>
         <w:t>userDetail</w:t>
       </w:r>
       <w:r>
         <w:t>.csv</w:t>
+      </w:r>
+      <w:proofErr w:type="gramEnd"/>
+    </w:p>
+    <w:p>
+      <w:pPr>
+        <w:pStyle w:val="ListParagraph"/>
+        <w:numPr>
+          <w:ilvl w:val="2"/>
+          <w:numId w:val="2"/>
+        </w:numPr>
+      </w:pPr>
+      <w:proofErr w:type="gramStart"/>
+      <w:r>
+        <w:t>airports.csv</w:t>
+      </w:r>
+      <w:proofErr w:type="gramEnd"/>
+    </w:p>
+    <w:p>
+      <w:pPr>
+        <w:pStyle w:val="ListParagraph"/>
+        <w:numPr>
+          <w:ilvl w:val="2"/>
+          <w:numId w:val="2"/>
+        </w:numPr>
+      </w:pPr>
+      <w:proofErr w:type="gramStart"/>
+      <w:r>
+        <w:t>flight</w:t>
+      </w:r>
+      <w:proofErr w:type="gramEnd"/>
+      <w:r>
+        <w:t>-route-schedule.csv</w:t>
+      </w:r>
+    </w:p>
+    <w:p>
+      <w:pPr>
+        <w:pStyle w:val="ListParagraph"/>
+        <w:numPr>
+          <w:ilvl w:val="2"/>
+          <w:numId w:val="2"/>
+        </w:numPr>
+      </w:pPr>
+      <w:proofErr w:type="gramStart"/>
+      <w:r>
+        <w:t>routes.csv</w:t>
+      </w:r>
+      <w:proofErr w:type="gramEnd"/>
+    </w:p>
+    <w:p>
+      <w:pPr>
+        <w:pStyle w:val="ListParagraph"/>
+        <w:numPr>
+          <w:ilvl w:val="0"/>
+          <w:numId w:val="2"/>
+        </w:numPr>
+      </w:pPr>
+      <w:r>
+        <w:t>Modified the following classes:</w:t>
+      </w:r>
+    </w:p>
+    <w:p>
+      <w:pPr>
+        <w:pStyle w:val="ListParagraph"/>
+        <w:numPr>
+          <w:ilvl w:val="1"/>
+          <w:numId w:val="2"/>
+        </w:numPr>
+      </w:pPr>
+      <w:proofErr w:type="gramStart"/>
+      <w:r>
+        <w:t>userInteraction</w:t>
+      </w:r>
+      <w:proofErr w:type="gramEnd"/>
+      <w:r>
+        <w:t xml:space="preserve"> package:</w:t>
+      </w:r>
+    </w:p>
+    <w:p>
+      <w:pPr>
+        <w:pStyle w:val="ListParagraph"/>
+        <w:numPr>
+          <w:ilvl w:val="2"/>
+          <w:numId w:val="2"/>
+        </w:numPr>
+      </w:pPr>
+      <w:r>
+        <w:t>UserController.java</w:t>
+      </w:r>
+    </w:p>
+    <w:p>
+      <w:pPr>
+        <w:pStyle w:val="ListParagraph"/>
+        <w:numPr>
+          <w:ilvl w:val="2"/>
+          <w:numId w:val="2"/>
+        </w:numPr>
+      </w:pPr>
+      <w:r>
+        <w:t>UserEntity.java</w:t>
+      </w:r>
+    </w:p>
+    <w:p>
+      <w:pPr>
+        <w:pStyle w:val="ListParagraph"/>
+        <w:numPr>
+          <w:ilvl w:val="2"/>
+          <w:numId w:val="2"/>
+        </w:numPr>
+      </w:pPr>
+      <w:r>
+        <w:t>UserInterface.java</w:t>
+      </w:r>
+    </w:p>
+    <w:p>
+      <w:pPr>
+        <w:pStyle w:val="ListParagraph"/>
+        <w:numPr>
+          <w:ilvl w:val="1"/>
+          <w:numId w:val="2"/>
+        </w:numPr>
+      </w:pPr>
+      <w:proofErr w:type="gramStart"/>
+      <w:r>
+        <w:t>role</w:t>
+      </w:r>
+      <w:proofErr w:type="gramEnd"/>
+      <w:r>
+        <w:t xml:space="preserve"> package:</w:t>
+      </w:r>
+    </w:p>
+    <w:p>
+      <w:pPr>
+        <w:pStyle w:val="ListParagraph"/>
+        <w:numPr>
+          <w:ilvl w:val="2"/>
+          <w:numId w:val="2"/>
+        </w:numPr>
+      </w:pPr>
+      <w:r>
+        <w:t>Role.java</w:t>
+      </w:r>
+    </w:p>
+    <w:p>
+      <w:pPr>
+        <w:pStyle w:val="ListParagraph"/>
+        <w:numPr>
+          <w:ilvl w:val="2"/>
+          <w:numId w:val="2"/>
+        </w:numPr>
+      </w:pPr>
+      <w:r>
+        <w:t>AbstractCustomerRole.java</w:t>
+      </w:r>
+    </w:p>
+    <w:p>
+      <w:pPr>
+        <w:pStyle w:val="ListParagraph"/>
+        <w:numPr>
+          <w:ilvl w:val="2"/>
+          <w:numId w:val="2"/>
+        </w:numPr>
+      </w:pPr>
+      <w:r>
+        <w:t>CustomerRole.java</w:t>
+      </w:r>
+    </w:p>
+    <w:p>
+      <w:pPr>
+        <w:pStyle w:val="ListParagraph"/>
+        <w:numPr>
+          <w:ilvl w:val="2"/>
+          <w:numId w:val="2"/>
+        </w:numPr>
+      </w:pPr>
+      <w:r>
+        <w:t>TravelAgencyRole.java</w:t>
+      </w:r>
+    </w:p>
+    <w:p>
+      <w:pPr>
+        <w:pStyle w:val="ListParagraph"/>
+        <w:numPr>
+          <w:ilvl w:val="2"/>
+          <w:numId w:val="2"/>
+        </w:numPr>
+      </w:pPr>
+      <w:r>
+        <w:t>RoleFactory.java</w:t>
+      </w:r>
+    </w:p>
+    <w:p>
+      <w:pPr>
+        <w:pStyle w:val="ListParagraph"/>
+        <w:numPr>
+          <w:ilvl w:val="1"/>
+          <w:numId w:val="2"/>
+        </w:numPr>
+      </w:pPr>
+      <w:r>
+        <w:t>Main file:</w:t>
+      </w:r>
+    </w:p>
+    <w:p>
+      <w:pPr>
+        <w:pStyle w:val="ListParagraph"/>
+        <w:numPr>
+          <w:ilvl w:val="2"/>
+          <w:numId w:val="2"/>
+        </w:numPr>
+      </w:pPr>
+      <w:r>
+        <w:t>FlightManagementSystem.java</w:t>
       </w:r>
     </w:p>
     <w:p>
@@ -550,10 +997,54 @@
       <w:r>
         <w:t>We tested the logout functionality by choosing the logout option from the main menu.</w:t>
       </w:r>
+    </w:p>
+    <w:p>
+      <w:pPr>
+        <w:pStyle w:val="ListParagraph"/>
+        <w:numPr>
+          <w:ilvl w:val="0"/>
+          <w:numId w:val="2"/>
+        </w:numPr>
+      </w:pPr>
+      <w:r>
+        <w:t>We tested the partial functionality of the booking system by trying both expected input and unexpected input. Booking system is halfway complete. Should be complete and tested by the next iteration.</w:t>
+      </w:r>
+    </w:p>
+    <w:p>
+      <w:pPr>
+        <w:pStyle w:val="ListParagraph"/>
+        <w:numPr>
+          <w:ilvl w:val="0"/>
+          <w:numId w:val="2"/>
+        </w:numPr>
+      </w:pPr>
+      <w:r>
+        <w:t xml:space="preserve">Integration errors included method names that were incorrectly spelled and methods having the wrong return type. Apart from that, there were no major </w:t>
+      </w:r>
+      <w:r>
+        <w:t>hindrances</w:t>
+      </w:r>
+      <w:r>
+        <w:t xml:space="preserve"> during systems integration</w:t>
+      </w:r>
+      <w:r>
+        <w:t>.</w:t>
+      </w:r>
+    </w:p>
+    <w:p>
       <w:bookmarkStart w:id="0" w:name="_GoBack"/>
       <w:bookmarkEnd w:id="0"/>
-    </w:p>
-    <w:p/>
+      <w:r>
+        <w:lastRenderedPageBreak/>
+        <w:t>Iteration three (</w:t>
+      </w:r>
+      <w:r>
+        <w:t>Ended 16/05/2015</w:t>
+      </w:r>
+      <w:r>
+        <w:t>)</w:t>
+      </w:r>
+    </w:p>
     <w:p/>
     <w:p/>
     <w:p>
@@ -587,13 +1078,23 @@
           <w:rFonts w:ascii="Times" w:hAnsi="Times" w:cs="Times"/>
         </w:rPr>
       </w:pPr>
+      <w:proofErr w:type="gramStart"/>
       <w:r>
         <w:rPr>
           <w:rFonts w:ascii="Courier New" w:hAnsi="Courier New" w:cs="Courier New"/>
           <w:sz w:val="32"/>
           <w:szCs w:val="32"/>
         </w:rPr>
-        <w:t xml:space="preserve">o </w:t>
+        <w:t>o</w:t>
+      </w:r>
+      <w:proofErr w:type="gramEnd"/>
+      <w:r>
+        <w:rPr>
+          <w:rFonts w:ascii="Courier New" w:hAnsi="Courier New" w:cs="Courier New"/>
+          <w:sz w:val="32"/>
+          <w:szCs w:val="32"/>
+        </w:rPr>
+        <w:t xml:space="preserve"> </w:t>
       </w:r>
       <w:r>
         <w:rPr>

</xml_diff>

<commit_message>
Updated Construction Phases and Diary
</commit_message>
<xml_diff>
--- a/Michael/Construction Phases.docx
+++ b/Michael/Construction Phases.docx
@@ -69,13 +69,8 @@
           <w:numId w:val="1"/>
         </w:numPr>
       </w:pPr>
-      <w:proofErr w:type="gramStart"/>
-      <w:r>
-        <w:t>userInteraction</w:t>
-      </w:r>
-      <w:proofErr w:type="gramEnd"/>
-      <w:r>
-        <w:t xml:space="preserve"> package:</w:t>
+      <w:r>
+        <w:t>userInteraction package:</w:t>
       </w:r>
     </w:p>
     <w:p>
@@ -122,13 +117,8 @@
           <w:numId w:val="1"/>
         </w:numPr>
       </w:pPr>
-      <w:proofErr w:type="gramStart"/>
-      <w:r>
-        <w:t>role</w:t>
-      </w:r>
-      <w:proofErr w:type="gramEnd"/>
-      <w:r>
-        <w:t xml:space="preserve"> package:</w:t>
+      <w:r>
+        <w:t>role package:</w:t>
       </w:r>
     </w:p>
     <w:p>
@@ -235,11 +225,9 @@
           <w:numId w:val="1"/>
         </w:numPr>
       </w:pPr>
-      <w:proofErr w:type="gramStart"/>
       <w:r>
         <w:t>userAccount.csv</w:t>
       </w:r>
-      <w:proofErr w:type="gramEnd"/>
     </w:p>
     <w:p>
       <w:pPr>
@@ -357,13 +345,8 @@
           <w:numId w:val="2"/>
         </w:numPr>
       </w:pPr>
-      <w:proofErr w:type="gramStart"/>
-      <w:r>
-        <w:t>role</w:t>
-      </w:r>
-      <w:proofErr w:type="gramEnd"/>
-      <w:r>
-        <w:t xml:space="preserve"> package:</w:t>
+      <w:r>
+        <w:t>role package:</w:t>
       </w:r>
     </w:p>
     <w:p>
@@ -446,13 +429,8 @@
           <w:numId w:val="2"/>
         </w:numPr>
       </w:pPr>
-      <w:proofErr w:type="gramStart"/>
-      <w:r>
-        <w:t>helpers</w:t>
-      </w:r>
-      <w:proofErr w:type="gramEnd"/>
-      <w:r>
-        <w:t xml:space="preserve"> package:</w:t>
+      <w:r>
+        <w:t>helpers package:</w:t>
       </w:r>
     </w:p>
     <w:p>
@@ -512,13 +490,8 @@
           <w:numId w:val="2"/>
         </w:numPr>
       </w:pPr>
-      <w:proofErr w:type="gramStart"/>
-      <w:r>
-        <w:t>booking</w:t>
-      </w:r>
-      <w:proofErr w:type="gramEnd"/>
-      <w:r>
-        <w:t xml:space="preserve"> package:</w:t>
+      <w:r>
+        <w:t>booking package:</w:t>
       </w:r>
     </w:p>
     <w:p>
@@ -700,59 +673,48 @@
           <w:numId w:val="2"/>
         </w:numPr>
       </w:pPr>
-      <w:proofErr w:type="gramStart"/>
       <w:r>
         <w:t>userDetail</w:t>
       </w:r>
       <w:r>
         <w:t>.csv</w:t>
       </w:r>
-      <w:proofErr w:type="gramEnd"/>
-    </w:p>
-    <w:p>
-      <w:pPr>
-        <w:pStyle w:val="ListParagraph"/>
-        <w:numPr>
-          <w:ilvl w:val="2"/>
-          <w:numId w:val="2"/>
-        </w:numPr>
-      </w:pPr>
-      <w:proofErr w:type="gramStart"/>
+    </w:p>
+    <w:p>
+      <w:pPr>
+        <w:pStyle w:val="ListParagraph"/>
+        <w:numPr>
+          <w:ilvl w:val="2"/>
+          <w:numId w:val="2"/>
+        </w:numPr>
+      </w:pPr>
       <w:r>
         <w:t>airports.csv</w:t>
       </w:r>
-      <w:proofErr w:type="gramEnd"/>
-    </w:p>
-    <w:p>
-      <w:pPr>
-        <w:pStyle w:val="ListParagraph"/>
-        <w:numPr>
-          <w:ilvl w:val="2"/>
-          <w:numId w:val="2"/>
-        </w:numPr>
-      </w:pPr>
-      <w:proofErr w:type="gramStart"/>
-      <w:r>
-        <w:t>flight</w:t>
-      </w:r>
-      <w:proofErr w:type="gramEnd"/>
-      <w:r>
-        <w:t>-route-schedule.csv</w:t>
-      </w:r>
-    </w:p>
-    <w:p>
-      <w:pPr>
-        <w:pStyle w:val="ListParagraph"/>
-        <w:numPr>
-          <w:ilvl w:val="2"/>
-          <w:numId w:val="2"/>
-        </w:numPr>
-      </w:pPr>
-      <w:proofErr w:type="gramStart"/>
+    </w:p>
+    <w:p>
+      <w:pPr>
+        <w:pStyle w:val="ListParagraph"/>
+        <w:numPr>
+          <w:ilvl w:val="2"/>
+          <w:numId w:val="2"/>
+        </w:numPr>
+      </w:pPr>
+      <w:r>
+        <w:t>flight-route-schedule.csv</w:t>
+      </w:r>
+    </w:p>
+    <w:p>
+      <w:pPr>
+        <w:pStyle w:val="ListParagraph"/>
+        <w:numPr>
+          <w:ilvl w:val="2"/>
+          <w:numId w:val="2"/>
+        </w:numPr>
+      </w:pPr>
       <w:r>
         <w:t>routes.csv</w:t>
       </w:r>
-      <w:proofErr w:type="gramEnd"/>
     </w:p>
     <w:p>
       <w:pPr>
@@ -774,13 +736,8 @@
           <w:numId w:val="2"/>
         </w:numPr>
       </w:pPr>
-      <w:proofErr w:type="gramStart"/>
-      <w:r>
-        <w:t>userInteraction</w:t>
-      </w:r>
-      <w:proofErr w:type="gramEnd"/>
-      <w:r>
-        <w:t xml:space="preserve"> package:</w:t>
+      <w:r>
+        <w:t>userInteraction package:</w:t>
       </w:r>
     </w:p>
     <w:p>
@@ -827,13 +784,8 @@
           <w:numId w:val="2"/>
         </w:numPr>
       </w:pPr>
-      <w:proofErr w:type="gramStart"/>
-      <w:r>
-        <w:t>role</w:t>
-      </w:r>
-      <w:proofErr w:type="gramEnd"/>
-      <w:r>
-        <w:t xml:space="preserve"> package:</w:t>
+      <w:r>
+        <w:t>role package:</w:t>
       </w:r>
     </w:p>
     <w:p>
@@ -1009,6 +961,7 @@
     </w:p>
     <w:p>
       <w:r>
+        <w:lastRenderedPageBreak/>
         <w:t>Iteration three (</w:t>
       </w:r>
       <w:r>
@@ -1068,13 +1021,8 @@
           <w:numId w:val="2"/>
         </w:numPr>
       </w:pPr>
-      <w:proofErr w:type="gramStart"/>
-      <w:r>
-        <w:t>helpers</w:t>
-      </w:r>
-      <w:proofErr w:type="gramEnd"/>
-      <w:r>
-        <w:t xml:space="preserve"> package:</w:t>
+      <w:r>
+        <w:t>helpers package:</w:t>
       </w:r>
     </w:p>
     <w:p>
@@ -1121,13 +1069,8 @@
           <w:numId w:val="2"/>
         </w:numPr>
       </w:pPr>
-      <w:proofErr w:type="gramStart"/>
-      <w:r>
-        <w:t>booking</w:t>
-      </w:r>
-      <w:proofErr w:type="gramEnd"/>
-      <w:r>
-        <w:t xml:space="preserve"> package:</w:t>
+      <w:r>
+        <w:t>booking package:</w:t>
       </w:r>
     </w:p>
     <w:p>
@@ -1186,13 +1129,8 @@
           <w:numId w:val="2"/>
         </w:numPr>
       </w:pPr>
-      <w:proofErr w:type="gramStart"/>
-      <w:r>
-        <w:t>profile</w:t>
-      </w:r>
-      <w:proofErr w:type="gramEnd"/>
-      <w:r>
-        <w:t xml:space="preserve"> package:</w:t>
+      <w:r>
+        <w:t>profile package:</w:t>
       </w:r>
     </w:p>
     <w:p>
@@ -1239,56 +1177,48 @@
           <w:numId w:val="2"/>
         </w:numPr>
       </w:pPr>
-      <w:proofErr w:type="gramStart"/>
       <w:r>
         <w:t>discount.</w:t>
       </w:r>
       <w:r>
         <w:t>csv</w:t>
       </w:r>
-      <w:proofErr w:type="gramEnd"/>
-    </w:p>
-    <w:p>
-      <w:pPr>
-        <w:pStyle w:val="ListParagraph"/>
-        <w:numPr>
-          <w:ilvl w:val="2"/>
-          <w:numId w:val="2"/>
-        </w:numPr>
-      </w:pPr>
-      <w:proofErr w:type="gramStart"/>
+    </w:p>
+    <w:p>
+      <w:pPr>
+        <w:pStyle w:val="ListParagraph"/>
+        <w:numPr>
+          <w:ilvl w:val="2"/>
+          <w:numId w:val="2"/>
+        </w:numPr>
+      </w:pPr>
       <w:r>
         <w:t>fleet.csv</w:t>
       </w:r>
-      <w:proofErr w:type="gramEnd"/>
-    </w:p>
-    <w:p>
-      <w:pPr>
-        <w:pStyle w:val="ListParagraph"/>
-        <w:numPr>
-          <w:ilvl w:val="2"/>
-          <w:numId w:val="2"/>
-        </w:numPr>
-      </w:pPr>
-      <w:proofErr w:type="gramStart"/>
+    </w:p>
+    <w:p>
+      <w:pPr>
+        <w:pStyle w:val="ListParagraph"/>
+        <w:numPr>
+          <w:ilvl w:val="2"/>
+          <w:numId w:val="2"/>
+        </w:numPr>
+      </w:pPr>
       <w:r>
         <w:t>otherPersons.csv</w:t>
       </w:r>
-      <w:proofErr w:type="gramEnd"/>
-    </w:p>
-    <w:p>
-      <w:pPr>
-        <w:pStyle w:val="ListParagraph"/>
-        <w:numPr>
-          <w:ilvl w:val="2"/>
-          <w:numId w:val="2"/>
-        </w:numPr>
-      </w:pPr>
-      <w:proofErr w:type="gramStart"/>
+    </w:p>
+    <w:p>
+      <w:pPr>
+        <w:pStyle w:val="ListParagraph"/>
+        <w:numPr>
+          <w:ilvl w:val="2"/>
+          <w:numId w:val="2"/>
+        </w:numPr>
+      </w:pPr>
       <w:r>
         <w:t>servicesInventory.csv</w:t>
       </w:r>
-      <w:proofErr w:type="gramEnd"/>
     </w:p>
     <w:p>
       <w:pPr>
@@ -1310,13 +1240,8 @@
           <w:numId w:val="2"/>
         </w:numPr>
       </w:pPr>
-      <w:proofErr w:type="gramStart"/>
-      <w:r>
-        <w:t>helpers</w:t>
-      </w:r>
-      <w:proofErr w:type="gramEnd"/>
-      <w:r>
-        <w:t xml:space="preserve"> package:</w:t>
+      <w:r>
+        <w:t>helpers package:</w:t>
       </w:r>
       <w:r>
         <w:t xml:space="preserve"> </w:t>
@@ -1387,13 +1312,8 @@
           <w:numId w:val="2"/>
         </w:numPr>
       </w:pPr>
-      <w:proofErr w:type="gramStart"/>
-      <w:r>
-        <w:t>booking</w:t>
-      </w:r>
-      <w:proofErr w:type="gramEnd"/>
-      <w:r>
-        <w:t xml:space="preserve"> package:</w:t>
+      <w:r>
+        <w:t>booking package:</w:t>
       </w:r>
     </w:p>
     <w:p>
@@ -1542,13 +1462,8 @@
           <w:numId w:val="2"/>
         </w:numPr>
       </w:pPr>
-      <w:proofErr w:type="gramStart"/>
-      <w:r>
-        <w:t>role</w:t>
-      </w:r>
-      <w:proofErr w:type="gramEnd"/>
-      <w:r>
-        <w:t xml:space="preserve"> package:</w:t>
+      <w:r>
+        <w:t>role package:</w:t>
       </w:r>
     </w:p>
     <w:p>
@@ -1619,45 +1534,36 @@
           <w:numId w:val="2"/>
         </w:numPr>
       </w:pPr>
-      <w:proofErr w:type="gramStart"/>
       <w:r>
         <w:t>fleet.csv</w:t>
       </w:r>
-      <w:proofErr w:type="gramEnd"/>
-    </w:p>
-    <w:p>
-      <w:pPr>
-        <w:pStyle w:val="ListParagraph"/>
-        <w:numPr>
-          <w:ilvl w:val="2"/>
-          <w:numId w:val="2"/>
-        </w:numPr>
-      </w:pPr>
-      <w:proofErr w:type="gramStart"/>
+    </w:p>
+    <w:p>
+      <w:pPr>
+        <w:pStyle w:val="ListParagraph"/>
+        <w:numPr>
+          <w:ilvl w:val="2"/>
+          <w:numId w:val="2"/>
+        </w:numPr>
+      </w:pPr>
       <w:r>
         <w:t>f</w:t>
       </w:r>
       <w:r>
-        <w:t>light</w:t>
-      </w:r>
-      <w:proofErr w:type="gramEnd"/>
-      <w:r>
-        <w:t>-route-schedule.csv</w:t>
-      </w:r>
-    </w:p>
-    <w:p>
-      <w:pPr>
-        <w:pStyle w:val="ListParagraph"/>
-        <w:numPr>
-          <w:ilvl w:val="2"/>
-          <w:numId w:val="2"/>
-        </w:numPr>
-      </w:pPr>
-      <w:proofErr w:type="gramStart"/>
+        <w:t>light-route-schedule.csv</w:t>
+      </w:r>
+    </w:p>
+    <w:p>
+      <w:pPr>
+        <w:pStyle w:val="ListParagraph"/>
+        <w:numPr>
+          <w:ilvl w:val="2"/>
+          <w:numId w:val="2"/>
+        </w:numPr>
+      </w:pPr>
       <w:r>
         <w:t>userAccount.csv</w:t>
       </w:r>
-      <w:proofErr w:type="gramEnd"/>
     </w:p>
     <w:p>
       <w:pPr>
@@ -1679,13 +1585,9 @@
           <w:numId w:val="2"/>
         </w:numPr>
       </w:pPr>
-      <w:proofErr w:type="gramStart"/>
-      <w:r>
-        <w:t>booking</w:t>
-      </w:r>
-      <w:proofErr w:type="gramEnd"/>
-      <w:r>
-        <w:t xml:space="preserve"> package:</w:t>
+      <w:r>
+        <w:lastRenderedPageBreak/>
+        <w:t>booking package:</w:t>
       </w:r>
     </w:p>
     <w:p>
@@ -1818,7 +1720,7 @@
         </w:numPr>
       </w:pPr>
       <w:r>
-        <w:t>Modified the following classes:</w:t>
+        <w:t>Added the following classes:</w:t>
       </w:r>
     </w:p>
     <w:p>
@@ -1829,109 +1731,44 @@
           <w:numId w:val="3"/>
         </w:numPr>
       </w:pPr>
-      <w:proofErr w:type="gramStart"/>
-      <w:r>
-        <w:t>booking</w:t>
-      </w:r>
-      <w:proofErr w:type="gramEnd"/>
-      <w:r>
-        <w:t xml:space="preserve"> package:</w:t>
-      </w:r>
-    </w:p>
-    <w:p>
-      <w:pPr>
-        <w:pStyle w:val="ListParagraph"/>
-        <w:numPr>
-          <w:ilvl w:val="2"/>
-          <w:numId w:val="3"/>
-        </w:numPr>
-      </w:pPr>
-      <w:r>
-        <w:t>AirportController.java</w:t>
-      </w:r>
-    </w:p>
-    <w:p>
-      <w:pPr>
-        <w:pStyle w:val="ListParagraph"/>
-        <w:numPr>
-          <w:ilvl w:val="2"/>
-          <w:numId w:val="3"/>
-        </w:numPr>
-      </w:pPr>
-      <w:r>
-        <w:t>AirportEntity.java</w:t>
-      </w:r>
-    </w:p>
-    <w:p>
-      <w:pPr>
-        <w:pStyle w:val="ListParagraph"/>
-        <w:numPr>
-          <w:ilvl w:val="2"/>
-          <w:numId w:val="3"/>
-        </w:numPr>
-      </w:pPr>
-      <w:r>
-        <w:t>BookingController.java</w:t>
-      </w:r>
-    </w:p>
-    <w:p>
-      <w:pPr>
-        <w:pStyle w:val="ListParagraph"/>
-        <w:numPr>
-          <w:ilvl w:val="2"/>
-          <w:numId w:val="3"/>
-        </w:numPr>
-      </w:pPr>
-      <w:r>
-        <w:t>BookingEntity.java</w:t>
-      </w:r>
-    </w:p>
-    <w:p>
-      <w:pPr>
-        <w:pStyle w:val="ListParagraph"/>
-        <w:numPr>
-          <w:ilvl w:val="2"/>
-          <w:numId w:val="3"/>
-        </w:numPr>
-      </w:pPr>
-      <w:r>
-        <w:t>FlightController.java</w:t>
-      </w:r>
-    </w:p>
-    <w:p>
-      <w:pPr>
-        <w:pStyle w:val="ListParagraph"/>
-        <w:numPr>
-          <w:ilvl w:val="2"/>
-          <w:numId w:val="3"/>
-        </w:numPr>
-      </w:pPr>
-      <w:r>
-        <w:t>FlightEntity.java</w:t>
-      </w:r>
-    </w:p>
-    <w:p>
-      <w:pPr>
-        <w:pStyle w:val="ListParagraph"/>
-        <w:numPr>
-          <w:ilvl w:val="2"/>
-          <w:numId w:val="3"/>
-        </w:numPr>
-      </w:pPr>
-      <w:r>
-        <w:t>RouteController.java</w:t>
-      </w:r>
-    </w:p>
-    <w:p>
-      <w:pPr>
-        <w:pStyle w:val="ListParagraph"/>
-        <w:numPr>
-          <w:ilvl w:val="2"/>
-          <w:numId w:val="3"/>
-        </w:numPr>
-      </w:pPr>
-      <w:r>
-        <w:t>RouteEntity.java</w:t>
+      <w:r>
+        <w:t>helpers package:</w:t>
+      </w:r>
+    </w:p>
+    <w:p>
+      <w:pPr>
+        <w:pStyle w:val="ListParagraph"/>
+        <w:numPr>
+          <w:ilvl w:val="2"/>
+          <w:numId w:val="3"/>
+        </w:numPr>
+      </w:pPr>
+      <w:r>
+        <w:t>Airport.java</w:t>
+      </w:r>
+    </w:p>
+    <w:p>
+      <w:pPr>
+        <w:pStyle w:val="ListParagraph"/>
+        <w:numPr>
+          <w:ilvl w:val="2"/>
+          <w:numId w:val="3"/>
+        </w:numPr>
+      </w:pPr>
+      <w:r>
+        <w:t>Plane.java</w:t>
+      </w:r>
+    </w:p>
+    <w:p>
+      <w:pPr>
+        <w:pStyle w:val="ListParagraph"/>
+        <w:numPr>
+          <w:ilvl w:val="2"/>
+          <w:numId w:val="3"/>
+        </w:numPr>
+      </w:pPr>
+      <w:r>
+        <w:t>Route.java</w:t>
       </w:r>
     </w:p>
     <w:p>
@@ -1942,244 +1779,456 @@
           <w:numId w:val="3"/>
         </w:numPr>
       </w:pPr>
-      <w:proofErr w:type="gramStart"/>
-      <w:r>
-        <w:t>helpers</w:t>
-      </w:r>
-      <w:proofErr w:type="gramEnd"/>
-      <w:r>
-        <w:t xml:space="preserve"> package:</w:t>
-      </w:r>
-      <w:r>
-        <w:t xml:space="preserve"> </w:t>
-      </w:r>
-    </w:p>
-    <w:p>
-      <w:pPr>
-        <w:pStyle w:val="ListParagraph"/>
-        <w:numPr>
-          <w:ilvl w:val="2"/>
-          <w:numId w:val="3"/>
-        </w:numPr>
-      </w:pPr>
-      <w:r>
-        <w:t>Booking.java</w:t>
-      </w:r>
-    </w:p>
-    <w:p>
-      <w:pPr>
-        <w:pStyle w:val="ListParagraph"/>
-        <w:numPr>
-          <w:ilvl w:val="2"/>
-          <w:numId w:val="3"/>
-        </w:numPr>
-      </w:pPr>
-      <w:r>
-        <w:t>Flight.java</w:t>
-      </w:r>
-    </w:p>
-    <w:p>
-      <w:pPr>
-        <w:pStyle w:val="ListParagraph"/>
-        <w:numPr>
-          <w:ilvl w:val="2"/>
-          <w:numId w:val="3"/>
-        </w:numPr>
-      </w:pPr>
-      <w:r>
-        <w:t>Person.java</w:t>
-      </w:r>
-    </w:p>
-    <w:p>
-      <w:pPr>
-        <w:pStyle w:val="ListParagraph"/>
-        <w:numPr>
-          <w:ilvl w:val="2"/>
-          <w:numId w:val="3"/>
-        </w:numPr>
-      </w:pPr>
-      <w:r>
-        <w:t>Ticket.java</w:t>
-      </w:r>
-    </w:p>
-    <w:p>
-      <w:pPr>
-        <w:pStyle w:val="ListParagraph"/>
-        <w:numPr>
-          <w:ilvl w:val="1"/>
-          <w:numId w:val="3"/>
-        </w:numPr>
-      </w:pPr>
-      <w:proofErr w:type="gramStart"/>
-      <w:r>
-        <w:t>profile</w:t>
-      </w:r>
-      <w:proofErr w:type="gramEnd"/>
-      <w:r>
-        <w:t xml:space="preserve"> package:</w:t>
-      </w:r>
-    </w:p>
-    <w:p>
-      <w:pPr>
-        <w:pStyle w:val="ListParagraph"/>
-        <w:numPr>
-          <w:ilvl w:val="2"/>
-          <w:numId w:val="3"/>
-        </w:numPr>
-      </w:pPr>
-      <w:r>
-        <w:t>ProfileController.java</w:t>
-      </w:r>
-    </w:p>
-    <w:p>
-      <w:pPr>
-        <w:pStyle w:val="ListParagraph"/>
-        <w:numPr>
-          <w:ilvl w:val="2"/>
-          <w:numId w:val="3"/>
-        </w:numPr>
-      </w:pPr>
-      <w:r>
-        <w:t>ProfileEntity.java</w:t>
-      </w:r>
-    </w:p>
-    <w:p>
-      <w:pPr>
-        <w:pStyle w:val="ListParagraph"/>
-        <w:numPr>
-          <w:ilvl w:val="1"/>
-          <w:numId w:val="3"/>
-        </w:numPr>
-      </w:pPr>
-      <w:proofErr w:type="gramStart"/>
-      <w:r>
-        <w:t>role</w:t>
-      </w:r>
-      <w:proofErr w:type="gramEnd"/>
-      <w:r>
-        <w:t xml:space="preserve"> package:</w:t>
-      </w:r>
-    </w:p>
-    <w:p>
-      <w:pPr>
-        <w:pStyle w:val="ListParagraph"/>
-        <w:numPr>
-          <w:ilvl w:val="2"/>
-          <w:numId w:val="3"/>
-        </w:numPr>
-      </w:pPr>
-      <w:r>
-        <w:t>AbstractCustomerRole.java</w:t>
-      </w:r>
-    </w:p>
-    <w:p>
-      <w:pPr>
-        <w:pStyle w:val="ListParagraph"/>
-        <w:numPr>
-          <w:ilvl w:val="2"/>
-          <w:numId w:val="3"/>
-        </w:numPr>
-      </w:pPr>
-      <w:r>
-        <w:t>ReservationSystemManagementRole.java</w:t>
-      </w:r>
-    </w:p>
-    <w:p>
-      <w:pPr>
-        <w:pStyle w:val="ListParagraph"/>
-        <w:numPr>
-          <w:ilvl w:val="0"/>
-          <w:numId w:val="3"/>
-        </w:numPr>
-      </w:pPr>
-      <w:r>
-        <w:t>Deleted the following classes:</w:t>
-      </w:r>
-    </w:p>
-    <w:p>
-      <w:pPr>
-        <w:pStyle w:val="ListParagraph"/>
-        <w:numPr>
-          <w:ilvl w:val="1"/>
-          <w:numId w:val="3"/>
-        </w:numPr>
-      </w:pPr>
-      <w:proofErr w:type="gramStart"/>
-      <w:r>
-        <w:t>booking</w:t>
-      </w:r>
-      <w:proofErr w:type="gramEnd"/>
-      <w:r>
-        <w:t xml:space="preserve"> package:</w:t>
-      </w:r>
-    </w:p>
-    <w:p>
-      <w:pPr>
-        <w:pStyle w:val="ListParagraph"/>
-        <w:numPr>
-          <w:ilvl w:val="2"/>
-          <w:numId w:val="3"/>
-        </w:numPr>
-      </w:pPr>
-      <w:r>
-        <w:t>SeatController.java</w:t>
-      </w:r>
-    </w:p>
-    <w:p>
-      <w:pPr>
-        <w:pStyle w:val="ListParagraph"/>
-        <w:numPr>
-          <w:ilvl w:val="0"/>
-          <w:numId w:val="3"/>
-        </w:numPr>
-      </w:pPr>
-      <w:r>
-        <w:t>Tested the booking functionality by running through all possible paths through the booking procedure.</w:t>
-      </w:r>
-    </w:p>
-    <w:p>
-      <w:pPr>
-        <w:pStyle w:val="ListParagraph"/>
-        <w:numPr>
-          <w:ilvl w:val="0"/>
-          <w:numId w:val="3"/>
-        </w:numPr>
-      </w:pPr>
-      <w:r>
-        <w:t>Tested the cancel booking functionality by running the procedure and checking whether the correct flights associated with the user are shown. Then …………………</w:t>
-      </w:r>
-    </w:p>
-    <w:p>
-      <w:pPr>
-        <w:pStyle w:val="ListParagraph"/>
-        <w:numPr>
-          <w:ilvl w:val="0"/>
-          <w:numId w:val="3"/>
-        </w:numPr>
-      </w:pPr>
-      <w:r>
-        <w:t xml:space="preserve">Tested the edit account details functionality by editing each possible detail of a user and checking whether it is properly reflected </w:t>
-      </w:r>
-      <w:r>
-        <w:t>in the database file.</w:t>
-      </w:r>
-    </w:p>
-    <w:p>
-      <w:pPr>
-        <w:pStyle w:val="ListParagraph"/>
-        <w:numPr>
-          <w:ilvl w:val="0"/>
-          <w:numId w:val="3"/>
-        </w:numPr>
-      </w:pPr>
-      <w:r>
-        <w:t xml:space="preserve">Tested the view all bookings functionality by running the procedure </w:t>
-      </w:r>
-      <w:r>
-        <w:t>and checking whether the correct flights associated with the user are shown.</w:t>
+      <w:r>
+        <w:t>Database files:</w:t>
+      </w:r>
+    </w:p>
+    <w:p>
+      <w:pPr>
+        <w:pStyle w:val="ListParagraph"/>
+        <w:numPr>
+          <w:ilvl w:val="2"/>
+          <w:numId w:val="3"/>
+        </w:numPr>
+      </w:pPr>
+      <w:r>
+        <w:t>booking.</w:t>
+      </w:r>
+      <w:r>
+        <w:t>csv</w:t>
       </w:r>
       <w:bookmarkStart w:id="0" w:name="_GoBack"/>
       <w:bookmarkEnd w:id="0"/>
+    </w:p>
+    <w:p>
+      <w:pPr>
+        <w:pStyle w:val="ListParagraph"/>
+        <w:numPr>
+          <w:ilvl w:val="2"/>
+          <w:numId w:val="3"/>
+        </w:numPr>
+      </w:pPr>
+      <w:r>
+        <w:t>services_booked.csv</w:t>
+      </w:r>
+    </w:p>
+    <w:p>
+      <w:pPr>
+        <w:pStyle w:val="ListParagraph"/>
+        <w:numPr>
+          <w:ilvl w:val="2"/>
+          <w:numId w:val="3"/>
+        </w:numPr>
+      </w:pPr>
+      <w:r>
+        <w:t>tickets.csv</w:t>
+      </w:r>
+    </w:p>
+    <w:p>
+      <w:pPr>
+        <w:pStyle w:val="ListParagraph"/>
+        <w:numPr>
+          <w:ilvl w:val="0"/>
+          <w:numId w:val="3"/>
+        </w:numPr>
+      </w:pPr>
+      <w:r>
+        <w:t>Modified the following classes:</w:t>
+      </w:r>
+    </w:p>
+    <w:p>
+      <w:pPr>
+        <w:pStyle w:val="ListParagraph"/>
+        <w:numPr>
+          <w:ilvl w:val="1"/>
+          <w:numId w:val="3"/>
+        </w:numPr>
+      </w:pPr>
+      <w:r>
+        <w:t>booking package:</w:t>
+      </w:r>
+    </w:p>
+    <w:p>
+      <w:pPr>
+        <w:pStyle w:val="ListParagraph"/>
+        <w:numPr>
+          <w:ilvl w:val="2"/>
+          <w:numId w:val="3"/>
+        </w:numPr>
+      </w:pPr>
+      <w:r>
+        <w:t>AirportController.java</w:t>
+      </w:r>
+    </w:p>
+    <w:p>
+      <w:pPr>
+        <w:pStyle w:val="ListParagraph"/>
+        <w:numPr>
+          <w:ilvl w:val="2"/>
+          <w:numId w:val="3"/>
+        </w:numPr>
+      </w:pPr>
+      <w:r>
+        <w:t>AirportEntity.java</w:t>
+      </w:r>
+    </w:p>
+    <w:p>
+      <w:pPr>
+        <w:pStyle w:val="ListParagraph"/>
+        <w:numPr>
+          <w:ilvl w:val="2"/>
+          <w:numId w:val="3"/>
+        </w:numPr>
+      </w:pPr>
+      <w:r>
+        <w:t>BookingController.java</w:t>
+      </w:r>
+    </w:p>
+    <w:p>
+      <w:pPr>
+        <w:pStyle w:val="ListParagraph"/>
+        <w:numPr>
+          <w:ilvl w:val="2"/>
+          <w:numId w:val="3"/>
+        </w:numPr>
+      </w:pPr>
+      <w:r>
+        <w:t>BookingEntity.java</w:t>
+      </w:r>
+    </w:p>
+    <w:p>
+      <w:pPr>
+        <w:pStyle w:val="ListParagraph"/>
+        <w:numPr>
+          <w:ilvl w:val="2"/>
+          <w:numId w:val="3"/>
+        </w:numPr>
+      </w:pPr>
+      <w:r>
+        <w:t>FleetController.java</w:t>
+      </w:r>
+    </w:p>
+    <w:p>
+      <w:pPr>
+        <w:pStyle w:val="ListParagraph"/>
+        <w:numPr>
+          <w:ilvl w:val="2"/>
+          <w:numId w:val="3"/>
+        </w:numPr>
+      </w:pPr>
+      <w:r>
+        <w:t>FlightController.java</w:t>
+      </w:r>
+    </w:p>
+    <w:p>
+      <w:pPr>
+        <w:pStyle w:val="ListParagraph"/>
+        <w:numPr>
+          <w:ilvl w:val="2"/>
+          <w:numId w:val="3"/>
+        </w:numPr>
+      </w:pPr>
+      <w:r>
+        <w:t>FlightEntity.java</w:t>
+      </w:r>
+    </w:p>
+    <w:p>
+      <w:pPr>
+        <w:pStyle w:val="ListParagraph"/>
+        <w:numPr>
+          <w:ilvl w:val="2"/>
+          <w:numId w:val="3"/>
+        </w:numPr>
+      </w:pPr>
+      <w:r>
+        <w:t>RouteController.java</w:t>
+      </w:r>
+    </w:p>
+    <w:p>
+      <w:pPr>
+        <w:pStyle w:val="ListParagraph"/>
+        <w:numPr>
+          <w:ilvl w:val="2"/>
+          <w:numId w:val="3"/>
+        </w:numPr>
+      </w:pPr>
+      <w:r>
+        <w:t>RouteEntity.java</w:t>
+      </w:r>
+    </w:p>
+    <w:p>
+      <w:pPr>
+        <w:pStyle w:val="ListParagraph"/>
+        <w:numPr>
+          <w:ilvl w:val="1"/>
+          <w:numId w:val="3"/>
+        </w:numPr>
+      </w:pPr>
+      <w:r>
+        <w:t>helpers package:</w:t>
+      </w:r>
+      <w:r>
+        <w:t xml:space="preserve"> </w:t>
+      </w:r>
+    </w:p>
+    <w:p>
+      <w:pPr>
+        <w:pStyle w:val="ListParagraph"/>
+        <w:numPr>
+          <w:ilvl w:val="2"/>
+          <w:numId w:val="3"/>
+        </w:numPr>
+      </w:pPr>
+      <w:r>
+        <w:t>Booking.java</w:t>
+      </w:r>
+    </w:p>
+    <w:p>
+      <w:pPr>
+        <w:pStyle w:val="ListParagraph"/>
+        <w:numPr>
+          <w:ilvl w:val="2"/>
+          <w:numId w:val="3"/>
+        </w:numPr>
+      </w:pPr>
+      <w:r>
+        <w:t>Flight.java</w:t>
+      </w:r>
+    </w:p>
+    <w:p>
+      <w:pPr>
+        <w:pStyle w:val="ListParagraph"/>
+        <w:numPr>
+          <w:ilvl w:val="2"/>
+          <w:numId w:val="3"/>
+        </w:numPr>
+      </w:pPr>
+      <w:r>
+        <w:t>Person.java</w:t>
+      </w:r>
+    </w:p>
+    <w:p>
+      <w:pPr>
+        <w:pStyle w:val="ListParagraph"/>
+        <w:numPr>
+          <w:ilvl w:val="2"/>
+          <w:numId w:val="3"/>
+        </w:numPr>
+      </w:pPr>
+      <w:r>
+        <w:t>Ticket.java</w:t>
+      </w:r>
+    </w:p>
+    <w:p>
+      <w:pPr>
+        <w:pStyle w:val="ListParagraph"/>
+        <w:numPr>
+          <w:ilvl w:val="1"/>
+          <w:numId w:val="3"/>
+        </w:numPr>
+      </w:pPr>
+      <w:r>
+        <w:t>profile package:</w:t>
+      </w:r>
+    </w:p>
+    <w:p>
+      <w:pPr>
+        <w:pStyle w:val="ListParagraph"/>
+        <w:numPr>
+          <w:ilvl w:val="2"/>
+          <w:numId w:val="3"/>
+        </w:numPr>
+      </w:pPr>
+      <w:r>
+        <w:t>ProfileController.java</w:t>
+      </w:r>
+    </w:p>
+    <w:p>
+      <w:pPr>
+        <w:pStyle w:val="ListParagraph"/>
+        <w:numPr>
+          <w:ilvl w:val="2"/>
+          <w:numId w:val="3"/>
+        </w:numPr>
+      </w:pPr>
+      <w:r>
+        <w:t>ProfileEntity.java</w:t>
+      </w:r>
+    </w:p>
+    <w:p>
+      <w:pPr>
+        <w:pStyle w:val="ListParagraph"/>
+        <w:numPr>
+          <w:ilvl w:val="1"/>
+          <w:numId w:val="3"/>
+        </w:numPr>
+      </w:pPr>
+      <w:r>
+        <w:lastRenderedPageBreak/>
+        <w:t>role package:</w:t>
+      </w:r>
+    </w:p>
+    <w:p>
+      <w:pPr>
+        <w:pStyle w:val="ListParagraph"/>
+        <w:numPr>
+          <w:ilvl w:val="2"/>
+          <w:numId w:val="3"/>
+        </w:numPr>
+      </w:pPr>
+      <w:r>
+        <w:t>AbstractCustomerRole.java</w:t>
+      </w:r>
+    </w:p>
+    <w:p>
+      <w:pPr>
+        <w:pStyle w:val="ListParagraph"/>
+        <w:numPr>
+          <w:ilvl w:val="2"/>
+          <w:numId w:val="3"/>
+        </w:numPr>
+      </w:pPr>
+      <w:r>
+        <w:t>FlightManagerRole.java</w:t>
+      </w:r>
+    </w:p>
+    <w:p>
+      <w:pPr>
+        <w:pStyle w:val="ListParagraph"/>
+        <w:numPr>
+          <w:ilvl w:val="2"/>
+          <w:numId w:val="3"/>
+        </w:numPr>
+      </w:pPr>
+      <w:r>
+        <w:t>ProfileSystemManagerRole.java</w:t>
+      </w:r>
+    </w:p>
+    <w:p>
+      <w:pPr>
+        <w:pStyle w:val="ListParagraph"/>
+        <w:numPr>
+          <w:ilvl w:val="2"/>
+          <w:numId w:val="3"/>
+        </w:numPr>
+      </w:pPr>
+      <w:r>
+        <w:t>ReservationSystemManagementRole.java</w:t>
+      </w:r>
+    </w:p>
+    <w:p>
+      <w:pPr>
+        <w:pStyle w:val="ListParagraph"/>
+        <w:numPr>
+          <w:ilvl w:val="1"/>
+          <w:numId w:val="3"/>
+        </w:numPr>
+      </w:pPr>
+      <w:r>
+        <w:t>Database files:</w:t>
+      </w:r>
+    </w:p>
+    <w:p>
+      <w:pPr>
+        <w:pStyle w:val="ListParagraph"/>
+        <w:numPr>
+          <w:ilvl w:val="2"/>
+          <w:numId w:val="3"/>
+        </w:numPr>
+      </w:pPr>
+      <w:r>
+        <w:t>userAccount.csv</w:t>
+      </w:r>
+    </w:p>
+    <w:p>
+      <w:pPr>
+        <w:pStyle w:val="ListParagraph"/>
+        <w:numPr>
+          <w:ilvl w:val="0"/>
+          <w:numId w:val="3"/>
+        </w:numPr>
+      </w:pPr>
+      <w:r>
+        <w:t>Deleted the following classes:</w:t>
+      </w:r>
+    </w:p>
+    <w:p>
+      <w:pPr>
+        <w:pStyle w:val="ListParagraph"/>
+        <w:numPr>
+          <w:ilvl w:val="1"/>
+          <w:numId w:val="3"/>
+        </w:numPr>
+      </w:pPr>
+      <w:r>
+        <w:t>booking package:</w:t>
+      </w:r>
+    </w:p>
+    <w:p>
+      <w:pPr>
+        <w:pStyle w:val="ListParagraph"/>
+        <w:numPr>
+          <w:ilvl w:val="2"/>
+          <w:numId w:val="3"/>
+        </w:numPr>
+      </w:pPr>
+      <w:r>
+        <w:t>SeatController.java</w:t>
+      </w:r>
+    </w:p>
+    <w:p>
+      <w:pPr>
+        <w:pStyle w:val="ListParagraph"/>
+        <w:numPr>
+          <w:ilvl w:val="0"/>
+          <w:numId w:val="3"/>
+        </w:numPr>
+      </w:pPr>
+      <w:r>
+        <w:t>Tested the booking functionality by running through all possible paths through the booking procedure.</w:t>
+      </w:r>
+    </w:p>
+    <w:p>
+      <w:pPr>
+        <w:pStyle w:val="ListParagraph"/>
+        <w:numPr>
+          <w:ilvl w:val="0"/>
+          <w:numId w:val="3"/>
+        </w:numPr>
+      </w:pPr>
+      <w:r>
+        <w:t xml:space="preserve">Tested the cancel booking functionality by running the procedure and checking whether the correct flights associated with </w:t>
+      </w:r>
+      <w:r>
+        <w:t>the user are shown. Then after user has selected a flight to cancel, the system should change the status of the booking to “Cancelled”.</w:t>
+      </w:r>
+    </w:p>
+    <w:p>
+      <w:pPr>
+        <w:pStyle w:val="ListParagraph"/>
+        <w:numPr>
+          <w:ilvl w:val="0"/>
+          <w:numId w:val="3"/>
+        </w:numPr>
+      </w:pPr>
+      <w:r>
+        <w:t xml:space="preserve">Tested the edit account details functionality by editing each possible detail of a user and checking whether it is properly reflected </w:t>
+      </w:r>
+      <w:r>
+        <w:t>in the database file.</w:t>
+      </w:r>
+    </w:p>
+    <w:p>
+      <w:pPr>
+        <w:pStyle w:val="ListParagraph"/>
+        <w:numPr>
+          <w:ilvl w:val="0"/>
+          <w:numId w:val="3"/>
+        </w:numPr>
+      </w:pPr>
+      <w:r>
+        <w:t>Tested the view all bookings functionality by running the procedure and checking whether the correct flights associated with the user are shown.</w:t>
+      </w:r>
     </w:p>
     <w:p>
       <w:pPr>
@@ -2232,23 +2281,13 @@
           <w:rFonts w:ascii="Times" w:hAnsi="Times" w:cs="Times"/>
         </w:rPr>
       </w:pPr>
-      <w:proofErr w:type="gramStart"/>
       <w:r>
         <w:rPr>
           <w:rFonts w:ascii="Courier New" w:hAnsi="Courier New" w:cs="Courier New"/>
           <w:sz w:val="32"/>
           <w:szCs w:val="32"/>
         </w:rPr>
-        <w:t>o</w:t>
-      </w:r>
-      <w:proofErr w:type="gramEnd"/>
-      <w:r>
-        <w:rPr>
-          <w:rFonts w:ascii="Courier New" w:hAnsi="Courier New" w:cs="Courier New"/>
-          <w:sz w:val="32"/>
-          <w:szCs w:val="32"/>
-        </w:rPr>
-        <w:t xml:space="preserve"> </w:t>
+        <w:t xml:space="preserve">o </w:t>
       </w:r>
       <w:r>
         <w:rPr>
@@ -2782,6 +2821,7 @@
   <w:style w:type="character" w:default="1" w:styleId="DefaultParagraphFont">
     <w:name w:val="Default Paragraph Font"/>
     <w:uiPriority w:val="1"/>
+    <w:semiHidden/>
     <w:unhideWhenUsed/>
   </w:style>
   <w:style w:type="table" w:default="1" w:styleId="TableNormal">
@@ -2978,6 +3018,7 @@
   <w:style w:type="character" w:default="1" w:styleId="DefaultParagraphFont">
     <w:name w:val="Default Paragraph Font"/>
     <w:uiPriority w:val="1"/>
+    <w:semiHidden/>
     <w:unhideWhenUsed/>
   </w:style>
   <w:style w:type="table" w:default="1" w:styleId="TableNormal">

</xml_diff>